<commit_message>
processing architecture and start of implementation spec
</commit_message>
<xml_diff>
--- a/UML and Documetation/Architecture Specification.docx
+++ b/UML and Documetation/Architecture Specification.docx
@@ -202,6 +202,7 @@
               <w:tab w:val="right" w:leader="dot" w:pos="9350"/>
             </w:tabs>
             <w:rPr>
+              <w:rFonts w:eastAsiaTheme="minorEastAsia"/>
               <w:noProof/>
             </w:rPr>
           </w:pPr>
@@ -214,7 +215,7 @@
           <w:r>
             <w:fldChar w:fldCharType="separate"/>
           </w:r>
-          <w:hyperlink w:anchor="_Toc410850325" w:history="1">
+          <w:hyperlink w:anchor="_Toc412666505" w:history="1">
             <w:r>
               <w:rPr>
                 <w:rStyle w:val="Hyperlink"/>
@@ -224,6 +225,7 @@
             </w:r>
             <w:r>
               <w:rPr>
+                <w:rFonts w:eastAsiaTheme="minorEastAsia"/>
                 <w:noProof/>
               </w:rPr>
               <w:tab/>
@@ -233,7 +235,7 @@
                 <w:rStyle w:val="Hyperlink"/>
                 <w:noProof/>
               </w:rPr>
-              <w:t>Architectural Style: Pipe and Filter</w:t>
+              <w:t>Architectural Style: Mixed Shared Data and OO</w:t>
             </w:r>
             <w:r>
               <w:rPr>
@@ -254,7 +256,93 @@
                 <w:noProof/>
                 <w:webHidden/>
               </w:rPr>
-              <w:instrText xml:space="preserve"> PAGEREF _Toc410850325 \h </w:instrText>
+              <w:instrText xml:space="preserve"> PAGEREF _Toc412666505 \h </w:instrText>
+            </w:r>
+            <w:r>
+              <w:rPr>
+                <w:noProof/>
+                <w:webHidden/>
+              </w:rPr>
+            </w:r>
+            <w:r>
+              <w:rPr>
+                <w:noProof/>
+                <w:webHidden/>
+              </w:rPr>
+              <w:fldChar w:fldCharType="separate"/>
+            </w:r>
+            <w:r>
+              <w:rPr>
+                <w:noProof/>
+                <w:webHidden/>
+              </w:rPr>
+              <w:t>3</w:t>
+            </w:r>
+            <w:r>
+              <w:rPr>
+                <w:noProof/>
+                <w:webHidden/>
+              </w:rPr>
+              <w:fldChar w:fldCharType="end"/>
+            </w:r>
+          </w:hyperlink>
+          <w:bookmarkStart w:id="0" w:name="_GoBack"/>
+          <w:bookmarkEnd w:id="0"/>
+        </w:p>
+        <w:p>
+          <w:pPr>
+            <w:pStyle w:val="TOC2"/>
+            <w:tabs>
+              <w:tab w:val="left" w:pos="880"/>
+              <w:tab w:val="right" w:leader="dot" w:pos="9350"/>
+            </w:tabs>
+            <w:rPr>
+              <w:rFonts w:eastAsiaTheme="minorEastAsia"/>
+              <w:noProof/>
+            </w:rPr>
+          </w:pPr>
+          <w:hyperlink w:anchor="_Toc412666506" w:history="1">
+            <w:r>
+              <w:rPr>
+                <w:rStyle w:val="Hyperlink"/>
+                <w:noProof/>
+              </w:rPr>
+              <w:t>1.1</w:t>
+            </w:r>
+            <w:r>
+              <w:rPr>
+                <w:rFonts w:eastAsiaTheme="minorEastAsia"/>
+                <w:noProof/>
+              </w:rPr>
+              <w:tab/>
+            </w:r>
+            <w:r>
+              <w:rPr>
+                <w:rStyle w:val="Hyperlink"/>
+                <w:noProof/>
+              </w:rPr>
+              <w:t>Shared Data</w:t>
+            </w:r>
+            <w:r>
+              <w:rPr>
+                <w:noProof/>
+                <w:webHidden/>
+              </w:rPr>
+              <w:tab/>
+            </w:r>
+            <w:r>
+              <w:rPr>
+                <w:noProof/>
+                <w:webHidden/>
+              </w:rPr>
+              <w:fldChar w:fldCharType="begin"/>
+            </w:r>
+            <w:r>
+              <w:rPr>
+                <w:noProof/>
+                <w:webHidden/>
+              </w:rPr>
+              <w:instrText xml:space="preserve"> PAGEREF _Toc412666506 \h </w:instrText>
             </w:r>
             <w:r>
               <w:rPr>
@@ -293,19 +381,21 @@
               <w:tab w:val="right" w:leader="dot" w:pos="9350"/>
             </w:tabs>
             <w:rPr>
+              <w:rFonts w:eastAsiaTheme="minorEastAsia"/>
               <w:noProof/>
             </w:rPr>
           </w:pPr>
-          <w:hyperlink w:anchor="_Toc410850326" w:history="1">
+          <w:hyperlink w:anchor="_Toc412666507" w:history="1">
             <w:r>
               <w:rPr>
                 <w:rStyle w:val="Hyperlink"/>
                 <w:noProof/>
               </w:rPr>
-              <w:t>1.1</w:t>
-            </w:r>
-            <w:r>
-              <w:rPr>
+              <w:t>1.2</w:t>
+            </w:r>
+            <w:r>
+              <w:rPr>
+                <w:rFonts w:eastAsiaTheme="minorEastAsia"/>
                 <w:noProof/>
               </w:rPr>
               <w:tab/>
@@ -315,7 +405,7 @@
                 <w:rStyle w:val="Hyperlink"/>
                 <w:noProof/>
               </w:rPr>
-              <w:t>Application to KWIC*</w:t>
+              <w:t>OOT – Object Oriented Techniques</w:t>
             </w:r>
             <w:r>
               <w:rPr>
@@ -336,7 +426,7 @@
                 <w:noProof/>
                 <w:webHidden/>
               </w:rPr>
-              <w:instrText xml:space="preserve"> PAGEREF _Toc410850326 \h </w:instrText>
+              <w:instrText xml:space="preserve"> PAGEREF _Toc412666507 \h </w:instrText>
             </w:r>
             <w:r>
               <w:rPr>
@@ -375,19 +465,21 @@
               <w:tab w:val="right" w:leader="dot" w:pos="9350"/>
             </w:tabs>
             <w:rPr>
+              <w:rFonts w:eastAsiaTheme="minorEastAsia"/>
               <w:noProof/>
             </w:rPr>
           </w:pPr>
-          <w:hyperlink w:anchor="_Toc410850327" w:history="1">
+          <w:hyperlink w:anchor="_Toc412666508" w:history="1">
             <w:r>
               <w:rPr>
                 <w:rStyle w:val="Hyperlink"/>
                 <w:noProof/>
               </w:rPr>
-              <w:t>1.2</w:t>
-            </w:r>
-            <w:r>
-              <w:rPr>
+              <w:t>1.3</w:t>
+            </w:r>
+            <w:r>
+              <w:rPr>
+                <w:rFonts w:eastAsiaTheme="minorEastAsia"/>
                 <w:noProof/>
               </w:rPr>
               <w:tab/>
@@ -397,7 +489,7 @@
                 <w:rStyle w:val="Hyperlink"/>
                 <w:noProof/>
               </w:rPr>
-              <w:t>Advantages of Pipe and Filter</w:t>
+              <w:t>Advantages</w:t>
             </w:r>
             <w:r>
               <w:rPr>
@@ -418,7 +510,7 @@
                 <w:noProof/>
                 <w:webHidden/>
               </w:rPr>
-              <w:instrText xml:space="preserve"> PAGEREF _Toc410850327 \h </w:instrText>
+              <w:instrText xml:space="preserve"> PAGEREF _Toc412666508 \h </w:instrText>
             </w:r>
             <w:r>
               <w:rPr>
@@ -457,19 +549,21 @@
               <w:tab w:val="right" w:leader="dot" w:pos="9350"/>
             </w:tabs>
             <w:rPr>
+              <w:rFonts w:eastAsiaTheme="minorEastAsia"/>
               <w:noProof/>
             </w:rPr>
           </w:pPr>
-          <w:hyperlink w:anchor="_Toc410850328" w:history="1">
+          <w:hyperlink w:anchor="_Toc412666509" w:history="1">
             <w:r>
               <w:rPr>
                 <w:rStyle w:val="Hyperlink"/>
                 <w:noProof/>
               </w:rPr>
-              <w:t>1.3</w:t>
-            </w:r>
-            <w:r>
-              <w:rPr>
+              <w:t>1.4</w:t>
+            </w:r>
+            <w:r>
+              <w:rPr>
+                <w:rFonts w:eastAsiaTheme="minorEastAsia"/>
                 <w:noProof/>
               </w:rPr>
               <w:tab/>
@@ -479,7 +573,7 @@
                 <w:rStyle w:val="Hyperlink"/>
                 <w:noProof/>
               </w:rPr>
-              <w:t>Disadvantages of Pipe and Filter</w:t>
+              <w:t>Disadvantages</w:t>
             </w:r>
             <w:r>
               <w:rPr>
@@ -500,7 +594,7 @@
                 <w:noProof/>
                 <w:webHidden/>
               </w:rPr>
-              <w:instrText xml:space="preserve"> PAGEREF _Toc410850328 \h </w:instrText>
+              <w:instrText xml:space="preserve"> PAGEREF _Toc412666509 \h </w:instrText>
             </w:r>
             <w:r>
               <w:rPr>
@@ -539,19 +633,21 @@
               <w:tab w:val="right" w:leader="dot" w:pos="9350"/>
             </w:tabs>
             <w:rPr>
+              <w:rFonts w:eastAsiaTheme="minorEastAsia"/>
               <w:noProof/>
             </w:rPr>
           </w:pPr>
-          <w:hyperlink w:anchor="_Toc410850329" w:history="1">
+          <w:hyperlink w:anchor="_Toc412666510" w:history="1">
             <w:r>
               <w:rPr>
                 <w:rStyle w:val="Hyperlink"/>
                 <w:noProof/>
               </w:rPr>
-              <w:t>1.4</w:t>
-            </w:r>
-            <w:r>
-              <w:rPr>
+              <w:t>1.5</w:t>
+            </w:r>
+            <w:r>
+              <w:rPr>
+                <w:rFonts w:eastAsiaTheme="minorEastAsia"/>
                 <w:noProof/>
               </w:rPr>
               <w:tab/>
@@ -582,7 +678,7 @@
                 <w:noProof/>
                 <w:webHidden/>
               </w:rPr>
-              <w:instrText xml:space="preserve"> PAGEREF _Toc410850329 \h </w:instrText>
+              <w:instrText xml:space="preserve"> PAGEREF _Toc412666510 \h </w:instrText>
             </w:r>
             <w:r>
               <w:rPr>
@@ -603,6 +699,259 @@
                 <w:webHidden/>
               </w:rPr>
               <w:t>3</w:t>
+            </w:r>
+            <w:r>
+              <w:rPr>
+                <w:noProof/>
+                <w:webHidden/>
+              </w:rPr>
+              <w:fldChar w:fldCharType="end"/>
+            </w:r>
+          </w:hyperlink>
+        </w:p>
+        <w:p>
+          <w:pPr>
+            <w:pStyle w:val="TOC2"/>
+            <w:tabs>
+              <w:tab w:val="left" w:pos="660"/>
+              <w:tab w:val="right" w:leader="dot" w:pos="9350"/>
+            </w:tabs>
+            <w:ind w:left="0"/>
+            <w:rPr>
+              <w:rFonts w:eastAsiaTheme="minorEastAsia"/>
+              <w:noProof/>
+            </w:rPr>
+          </w:pPr>
+          <w:hyperlink w:anchor="_Toc412666511" w:history="1">
+            <w:r>
+              <w:rPr>
+                <w:rStyle w:val="Hyperlink"/>
+                <w:noProof/>
+              </w:rPr>
+              <w:t>2.</w:t>
+            </w:r>
+            <w:r>
+              <w:rPr>
+                <w:rFonts w:eastAsiaTheme="minorEastAsia"/>
+                <w:noProof/>
+              </w:rPr>
+              <w:tab/>
+            </w:r>
+            <w:r>
+              <w:rPr>
+                <w:rStyle w:val="Hyperlink"/>
+                <w:noProof/>
+              </w:rPr>
+              <w:t>Diagrams</w:t>
+            </w:r>
+            <w:r>
+              <w:rPr>
+                <w:noProof/>
+                <w:webHidden/>
+              </w:rPr>
+              <w:tab/>
+            </w:r>
+            <w:r>
+              <w:rPr>
+                <w:noProof/>
+                <w:webHidden/>
+              </w:rPr>
+              <w:fldChar w:fldCharType="begin"/>
+            </w:r>
+            <w:r>
+              <w:rPr>
+                <w:noProof/>
+                <w:webHidden/>
+              </w:rPr>
+              <w:instrText xml:space="preserve"> PAGEREF _Toc412666511 \h </w:instrText>
+            </w:r>
+            <w:r>
+              <w:rPr>
+                <w:noProof/>
+                <w:webHidden/>
+              </w:rPr>
+            </w:r>
+            <w:r>
+              <w:rPr>
+                <w:noProof/>
+                <w:webHidden/>
+              </w:rPr>
+              <w:fldChar w:fldCharType="separate"/>
+            </w:r>
+            <w:r>
+              <w:rPr>
+                <w:noProof/>
+                <w:webHidden/>
+              </w:rPr>
+              <w:t>4</w:t>
+            </w:r>
+            <w:r>
+              <w:rPr>
+                <w:noProof/>
+                <w:webHidden/>
+              </w:rPr>
+              <w:fldChar w:fldCharType="end"/>
+            </w:r>
+          </w:hyperlink>
+        </w:p>
+        <w:p>
+          <w:pPr>
+            <w:pStyle w:val="TOC2"/>
+            <w:tabs>
+              <w:tab w:val="left" w:pos="880"/>
+              <w:tab w:val="right" w:leader="dot" w:pos="9350"/>
+            </w:tabs>
+            <w:rPr>
+              <w:rFonts w:eastAsiaTheme="minorEastAsia"/>
+              <w:noProof/>
+            </w:rPr>
+          </w:pPr>
+          <w:hyperlink w:anchor="_Toc412666512" w:history="1">
+            <w:r>
+              <w:rPr>
+                <w:rStyle w:val="Hyperlink"/>
+                <w:noProof/>
+              </w:rPr>
+              <w:t>2.1</w:t>
+            </w:r>
+            <w:r>
+              <w:rPr>
+                <w:rFonts w:eastAsiaTheme="minorEastAsia"/>
+                <w:noProof/>
+              </w:rPr>
+              <w:tab/>
+            </w:r>
+            <w:r>
+              <w:rPr>
+                <w:rStyle w:val="Hyperlink"/>
+                <w:noProof/>
+              </w:rPr>
+              <w:t>Component Diagram</w:t>
+            </w:r>
+            <w:r>
+              <w:rPr>
+                <w:noProof/>
+                <w:webHidden/>
+              </w:rPr>
+              <w:tab/>
+            </w:r>
+            <w:r>
+              <w:rPr>
+                <w:noProof/>
+                <w:webHidden/>
+              </w:rPr>
+              <w:fldChar w:fldCharType="begin"/>
+            </w:r>
+            <w:r>
+              <w:rPr>
+                <w:noProof/>
+                <w:webHidden/>
+              </w:rPr>
+              <w:instrText xml:space="preserve"> PAGEREF _Toc412666512 \h </w:instrText>
+            </w:r>
+            <w:r>
+              <w:rPr>
+                <w:noProof/>
+                <w:webHidden/>
+              </w:rPr>
+            </w:r>
+            <w:r>
+              <w:rPr>
+                <w:noProof/>
+                <w:webHidden/>
+              </w:rPr>
+              <w:fldChar w:fldCharType="separate"/>
+            </w:r>
+            <w:r>
+              <w:rPr>
+                <w:noProof/>
+                <w:webHidden/>
+              </w:rPr>
+              <w:t>4</w:t>
+            </w:r>
+            <w:r>
+              <w:rPr>
+                <w:noProof/>
+                <w:webHidden/>
+              </w:rPr>
+              <w:fldChar w:fldCharType="end"/>
+            </w:r>
+          </w:hyperlink>
+        </w:p>
+        <w:p>
+          <w:pPr>
+            <w:pStyle w:val="TOC2"/>
+            <w:tabs>
+              <w:tab w:val="left" w:pos="880"/>
+              <w:tab w:val="right" w:leader="dot" w:pos="9350"/>
+            </w:tabs>
+            <w:rPr>
+              <w:rFonts w:eastAsiaTheme="minorEastAsia"/>
+              <w:noProof/>
+            </w:rPr>
+          </w:pPr>
+          <w:hyperlink w:anchor="_Toc412666513" w:history="1">
+            <w:r>
+              <w:rPr>
+                <w:rStyle w:val="Hyperlink"/>
+                <w:noProof/>
+              </w:rPr>
+              <w:t>2.2</w:t>
+            </w:r>
+            <w:r>
+              <w:rPr>
+                <w:rFonts w:eastAsiaTheme="minorEastAsia"/>
+                <w:noProof/>
+              </w:rPr>
+              <w:tab/>
+            </w:r>
+            <w:r>
+              <w:rPr>
+                <w:rStyle w:val="Hyperlink"/>
+                <w:noProof/>
+              </w:rPr>
+              <w:t>Deployment Diagram</w:t>
+            </w:r>
+            <w:r>
+              <w:rPr>
+                <w:noProof/>
+                <w:webHidden/>
+              </w:rPr>
+              <w:tab/>
+            </w:r>
+            <w:r>
+              <w:rPr>
+                <w:noProof/>
+                <w:webHidden/>
+              </w:rPr>
+              <w:fldChar w:fldCharType="begin"/>
+            </w:r>
+            <w:r>
+              <w:rPr>
+                <w:noProof/>
+                <w:webHidden/>
+              </w:rPr>
+              <w:instrText xml:space="preserve"> PAGEREF _Toc412666513 \h </w:instrText>
+            </w:r>
+            <w:r>
+              <w:rPr>
+                <w:noProof/>
+                <w:webHidden/>
+              </w:rPr>
+            </w:r>
+            <w:r>
+              <w:rPr>
+                <w:noProof/>
+                <w:webHidden/>
+              </w:rPr>
+              <w:fldChar w:fldCharType="separate"/>
+            </w:r>
+            <w:r>
+              <w:rPr>
+                <w:noProof/>
+                <w:webHidden/>
+              </w:rPr>
+              <w:t>5</w:t>
             </w:r>
             <w:r>
               <w:rPr>
@@ -638,15 +987,15 @@
           <w:numId w:val="1"/>
         </w:numPr>
       </w:pPr>
-      <w:bookmarkStart w:id="0" w:name="_Toc410850325"/>
+      <w:bookmarkStart w:id="1" w:name="_Toc412666505"/>
       <w:r>
         <w:lastRenderedPageBreak/>
         <w:t xml:space="preserve">Architectural Style: </w:t>
       </w:r>
-      <w:bookmarkEnd w:id="0"/>
       <w:r>
         <w:t>Mixed Shared Data and OO</w:t>
       </w:r>
+      <w:bookmarkEnd w:id="1"/>
     </w:p>
     <w:p>
       <w:r>
@@ -667,9 +1016,11 @@
           <w:numId w:val="1"/>
         </w:numPr>
       </w:pPr>
+      <w:bookmarkStart w:id="2" w:name="_Toc412666506"/>
       <w:r>
         <w:t>Shared Data</w:t>
       </w:r>
+      <w:bookmarkEnd w:id="2"/>
     </w:p>
     <w:p>
       <w:pPr>
@@ -709,9 +1060,11 @@
           <w:numId w:val="1"/>
         </w:numPr>
       </w:pPr>
+      <w:bookmarkStart w:id="3" w:name="_Toc412666507"/>
       <w:r>
         <w:t>OOT – Object Oriented Techniques</w:t>
       </w:r>
+      <w:bookmarkEnd w:id="3"/>
     </w:p>
     <w:p>
       <w:r>
@@ -726,11 +1079,11 @@
           <w:numId w:val="1"/>
         </w:numPr>
       </w:pPr>
-      <w:bookmarkStart w:id="1" w:name="_Toc410850327"/>
+      <w:bookmarkStart w:id="4" w:name="_Toc412666508"/>
       <w:r>
         <w:t>Advantages</w:t>
       </w:r>
-      <w:bookmarkEnd w:id="1"/>
+      <w:bookmarkEnd w:id="4"/>
     </w:p>
     <w:p>
       <w:pPr>
@@ -788,11 +1141,11 @@
           <w:numId w:val="1"/>
         </w:numPr>
       </w:pPr>
-      <w:bookmarkStart w:id="2" w:name="_Toc410850328"/>
+      <w:bookmarkStart w:id="5" w:name="_Toc412666509"/>
       <w:r>
         <w:t>Disadvantages</w:t>
       </w:r>
-      <w:bookmarkEnd w:id="2"/>
+      <w:bookmarkEnd w:id="5"/>
     </w:p>
     <w:p>
       <w:pPr>
@@ -826,11 +1179,11 @@
           <w:numId w:val="1"/>
         </w:numPr>
       </w:pPr>
-      <w:bookmarkStart w:id="3" w:name="_Toc410850329"/>
+      <w:bookmarkStart w:id="6" w:name="_Toc412666510"/>
       <w:r>
         <w:t>Conclusions</w:t>
       </w:r>
-      <w:bookmarkEnd w:id="3"/>
+      <w:bookmarkEnd w:id="6"/>
     </w:p>
     <w:p>
       <w:r>
@@ -848,10 +1201,12 @@
           <w:numId w:val="1"/>
         </w:numPr>
       </w:pPr>
+      <w:bookmarkStart w:id="7" w:name="_Toc412666511"/>
       <w:r>
         <w:lastRenderedPageBreak/>
         <w:t>Diagrams</w:t>
       </w:r>
+      <w:bookmarkEnd w:id="7"/>
     </w:p>
     <w:p>
       <w:pPr>
@@ -861,9 +1216,11 @@
           <w:numId w:val="1"/>
         </w:numPr>
       </w:pPr>
+      <w:bookmarkStart w:id="8" w:name="_Toc412666512"/>
       <w:r>
         <w:t>Component Diagram</w:t>
       </w:r>
+      <w:bookmarkEnd w:id="8"/>
     </w:p>
     <w:p>
       <w:r>
@@ -921,11 +1278,11 @@
           <w:numId w:val="1"/>
         </w:numPr>
       </w:pPr>
+      <w:bookmarkStart w:id="9" w:name="_Toc412666513"/>
       <w:r>
         <w:lastRenderedPageBreak/>
         <w:t>Deployment Diagram</w:t>
       </w:r>
-      <w:bookmarkStart w:id="4" w:name="_GoBack"/>
       <w:r>
         <w:rPr>
           <w:noProof/>
@@ -972,7 +1329,7 @@
           </wp:inline>
         </w:drawing>
       </w:r>
-      <w:bookmarkEnd w:id="4"/>
+      <w:bookmarkEnd w:id="9"/>
     </w:p>
     <w:sectPr>
       <w:pgSz w:w="12240" w:h="15840"/>
@@ -2442,7 +2799,7 @@
 </file>
 
 <file path=customXml/itemProps1.xml><?xml version="1.0" encoding="utf-8"?>
-<ds:datastoreItem xmlns:ds="http://schemas.openxmlformats.org/officeDocument/2006/customXml" ds:itemID="{11997BBA-BE15-40F0-953A-EDB32249700C}">
+<ds:datastoreItem xmlns:ds="http://schemas.openxmlformats.org/officeDocument/2006/customXml" ds:itemID="{996149DA-1F06-40BC-B4F6-76B1FF4AFEF3}">
   <ds:schemaRefs>
     <ds:schemaRef ds:uri="http://schemas.openxmlformats.org/officeDocument/2006/bibliography"/>
   </ds:schemaRefs>

</xml_diff>

<commit_message>
Documentation, deleted unnecessary files
</commit_message>
<xml_diff>
--- a/UML and Documetation/Architecture Specification.docx
+++ b/UML and Documetation/Architecture Specification.docx
@@ -286,8 +286,6 @@
               <w:fldChar w:fldCharType="end"/>
             </w:r>
           </w:hyperlink>
-          <w:bookmarkStart w:id="0" w:name="_GoBack"/>
-          <w:bookmarkEnd w:id="0"/>
         </w:p>
         <w:p>
           <w:pPr>
@@ -987,7 +985,7 @@
           <w:numId w:val="1"/>
         </w:numPr>
       </w:pPr>
-      <w:bookmarkStart w:id="1" w:name="_Toc412666505"/>
+      <w:bookmarkStart w:id="0" w:name="_Toc412666505"/>
       <w:r>
         <w:lastRenderedPageBreak/>
         <w:t xml:space="preserve">Architectural Style: </w:t>
@@ -995,7 +993,7 @@
       <w:r>
         <w:t>Mixed Shared Data and OO</w:t>
       </w:r>
-      <w:bookmarkEnd w:id="1"/>
+      <w:bookmarkEnd w:id="0"/>
     </w:p>
     <w:p>
       <w:r>
@@ -1016,11 +1014,11 @@
           <w:numId w:val="1"/>
         </w:numPr>
       </w:pPr>
-      <w:bookmarkStart w:id="2" w:name="_Toc412666506"/>
+      <w:bookmarkStart w:id="1" w:name="_Toc412666506"/>
       <w:r>
         <w:t>Shared Data</w:t>
       </w:r>
-      <w:bookmarkEnd w:id="2"/>
+      <w:bookmarkEnd w:id="1"/>
     </w:p>
     <w:p>
       <w:pPr>
@@ -1060,11 +1058,11 @@
           <w:numId w:val="1"/>
         </w:numPr>
       </w:pPr>
-      <w:bookmarkStart w:id="3" w:name="_Toc412666507"/>
+      <w:bookmarkStart w:id="2" w:name="_Toc412666507"/>
       <w:r>
         <w:t>OOT – Object Oriented Techniques</w:t>
       </w:r>
-      <w:bookmarkEnd w:id="3"/>
+      <w:bookmarkEnd w:id="2"/>
     </w:p>
     <w:p>
       <w:r>
@@ -1079,11 +1077,11 @@
           <w:numId w:val="1"/>
         </w:numPr>
       </w:pPr>
-      <w:bookmarkStart w:id="4" w:name="_Toc412666508"/>
+      <w:bookmarkStart w:id="3" w:name="_Toc412666508"/>
       <w:r>
         <w:t>Advantages</w:t>
       </w:r>
-      <w:bookmarkEnd w:id="4"/>
+      <w:bookmarkEnd w:id="3"/>
     </w:p>
     <w:p>
       <w:pPr>
@@ -1141,11 +1139,11 @@
           <w:numId w:val="1"/>
         </w:numPr>
       </w:pPr>
-      <w:bookmarkStart w:id="5" w:name="_Toc412666509"/>
+      <w:bookmarkStart w:id="4" w:name="_Toc412666509"/>
       <w:r>
         <w:t>Disadvantages</w:t>
       </w:r>
-      <w:bookmarkEnd w:id="5"/>
+      <w:bookmarkEnd w:id="4"/>
     </w:p>
     <w:p>
       <w:pPr>
@@ -1179,11 +1177,11 @@
           <w:numId w:val="1"/>
         </w:numPr>
       </w:pPr>
-      <w:bookmarkStart w:id="6" w:name="_Toc412666510"/>
+      <w:bookmarkStart w:id="5" w:name="_Toc412666510"/>
       <w:r>
         <w:t>Conclusions</w:t>
       </w:r>
-      <w:bookmarkEnd w:id="6"/>
+      <w:bookmarkEnd w:id="5"/>
     </w:p>
     <w:p>
       <w:r>
@@ -1195,18 +1193,17 @@
     </w:p>
     <w:p>
       <w:pPr>
-        <w:pStyle w:val="Heading2"/>
+        <w:pStyle w:val="Heading1"/>
         <w:numPr>
           <w:ilvl w:val="0"/>
           <w:numId w:val="1"/>
         </w:numPr>
       </w:pPr>
-      <w:bookmarkStart w:id="7" w:name="_Toc412666511"/>
-      <w:r>
-        <w:lastRenderedPageBreak/>
+      <w:bookmarkStart w:id="6" w:name="_Toc412666511"/>
+      <w:r>
         <w:t>Diagrams</w:t>
       </w:r>
-      <w:bookmarkEnd w:id="7"/>
+      <w:bookmarkEnd w:id="6"/>
     </w:p>
     <w:p>
       <w:pPr>
@@ -1216,11 +1213,11 @@
           <w:numId w:val="1"/>
         </w:numPr>
       </w:pPr>
-      <w:bookmarkStart w:id="8" w:name="_Toc412666512"/>
+      <w:bookmarkStart w:id="7" w:name="_Toc412666512"/>
       <w:r>
         <w:t>Component Diagram</w:t>
       </w:r>
-      <w:bookmarkEnd w:id="8"/>
+      <w:bookmarkEnd w:id="7"/>
     </w:p>
     <w:p>
       <w:r>
@@ -1228,10 +1225,10 @@
           <w:noProof/>
         </w:rPr>
         <w:drawing>
-          <wp:inline distT="0" distB="0" distL="0" distR="0" wp14:anchorId="51065ACC" wp14:editId="23065161">
-            <wp:extent cx="5190476" cy="3009524"/>
-            <wp:effectExtent l="0" t="0" r="0" b="635"/>
-            <wp:docPr id="1" name="Picture 1"/>
+          <wp:inline distT="0" distB="0" distL="0" distR="0" wp14:anchorId="7446A4FB" wp14:editId="29751E87">
+            <wp:extent cx="5943600" cy="1083310"/>
+            <wp:effectExtent l="0" t="0" r="0" b="2540"/>
+            <wp:docPr id="3" name="Picture 3"/>
             <wp:cNvGraphicFramePr>
               <a:graphicFrameLocks xmlns:a="http://schemas.openxmlformats.org/drawingml/2006/main" noChangeAspect="1"/>
             </wp:cNvGraphicFramePr>
@@ -1239,7 +1236,7 @@
               <a:graphicData uri="http://schemas.openxmlformats.org/drawingml/2006/picture">
                 <pic:pic xmlns:pic="http://schemas.openxmlformats.org/drawingml/2006/picture">
                   <pic:nvPicPr>
-                    <pic:cNvPr id="1" name="Component Diagram1.png"/>
+                    <pic:cNvPr id="3" name="Component Diagram1.png"/>
                     <pic:cNvPicPr/>
                   </pic:nvPicPr>
                   <pic:blipFill>
@@ -1257,7 +1254,7 @@
                   <pic:spPr>
                     <a:xfrm>
                       <a:off x="0" y="0"/>
-                      <a:ext cx="5190476" cy="3009524"/>
+                      <a:ext cx="5943600" cy="1083310"/>
                     </a:xfrm>
                     <a:prstGeom prst="rect">
                       <a:avLst/>
@@ -1277,21 +1274,28 @@
           <w:ilvl w:val="1"/>
           <w:numId w:val="1"/>
         </w:numPr>
-      </w:pPr>
-      <w:bookmarkStart w:id="9" w:name="_Toc412666513"/>
+        <w:rPr>
+          <w:noProof/>
+        </w:rPr>
+      </w:pPr>
+      <w:bookmarkStart w:id="8" w:name="_Toc412666513"/>
       <w:r>
         <w:lastRenderedPageBreak/>
         <w:t>Deployment Diagram</w:t>
       </w:r>
+      <w:bookmarkEnd w:id="8"/>
+    </w:p>
+    <w:p>
+      <w:bookmarkStart w:id="9" w:name="_GoBack"/>
       <w:r>
         <w:rPr>
           <w:noProof/>
         </w:rPr>
         <w:drawing>
-          <wp:inline distT="0" distB="0" distL="0" distR="0" wp14:anchorId="15D96A6D" wp14:editId="7A807C69">
-            <wp:extent cx="4419048" cy="4828571"/>
-            <wp:effectExtent l="0" t="0" r="635" b="0"/>
-            <wp:docPr id="2" name="Picture 2"/>
+          <wp:inline distT="0" distB="0" distL="0" distR="0" wp14:anchorId="558F6B9E" wp14:editId="77AFB8A3">
+            <wp:extent cx="5943600" cy="3054350"/>
+            <wp:effectExtent l="0" t="0" r="0" b="0"/>
+            <wp:docPr id="4" name="Picture 4"/>
             <wp:cNvGraphicFramePr>
               <a:graphicFrameLocks xmlns:a="http://schemas.openxmlformats.org/drawingml/2006/main" noChangeAspect="1"/>
             </wp:cNvGraphicFramePr>
@@ -1299,7 +1303,7 @@
               <a:graphicData uri="http://schemas.openxmlformats.org/drawingml/2006/picture">
                 <pic:pic xmlns:pic="http://schemas.openxmlformats.org/drawingml/2006/picture">
                   <pic:nvPicPr>
-                    <pic:cNvPr id="2" name="Deployment Diagram1.png"/>
+                    <pic:cNvPr id="4" name="Deployment Diagram1.png"/>
                     <pic:cNvPicPr/>
                   </pic:nvPicPr>
                   <pic:blipFill>
@@ -1317,7 +1321,7 @@
                   <pic:spPr>
                     <a:xfrm>
                       <a:off x="0" y="0"/>
-                      <a:ext cx="4419048" cy="4828571"/>
+                      <a:ext cx="5943600" cy="3054350"/>
                     </a:xfrm>
                     <a:prstGeom prst="rect">
                       <a:avLst/>
@@ -2799,7 +2803,7 @@
 </file>
 
 <file path=customXml/itemProps1.xml><?xml version="1.0" encoding="utf-8"?>
-<ds:datastoreItem xmlns:ds="http://schemas.openxmlformats.org/officeDocument/2006/customXml" ds:itemID="{996149DA-1F06-40BC-B4F6-76B1FF4AFEF3}">
+<ds:datastoreItem xmlns:ds="http://schemas.openxmlformats.org/officeDocument/2006/customXml" ds:itemID="{062AE679-4D53-442B-9DF1-C200127DE28D}">
   <ds:schemaRefs>
     <ds:schemaRef ds:uri="http://schemas.openxmlformats.org/officeDocument/2006/bibliography"/>
   </ds:schemaRefs>

</xml_diff>